<commit_message>
Updated WQ Discrete reports and analysis from December 1, 2022 data files part 3
</commit_message>
<xml_diff>
--- a/WQ_Discrete/reports/by_parameter/WC_Discrete_Salinity_Lab_All.docx
+++ b/WQ_Discrete/reports/by_parameter/WC_Discrete_Salinity_Lab_All.docx
@@ -75,13 +75,13 @@
         <w:t xml:space="preserve"> </w:t>
       </w:r>
       <w:r>
-        <w:t xml:space="preserve">19</w:t>
+        <w:t xml:space="preserve">02</w:t>
       </w:r>
       <w:r>
         <w:t xml:space="preserve"> </w:t>
       </w:r>
       <w:r>
-        <w:t xml:space="preserve">October,</w:t>
+        <w:t xml:space="preserve">December,</w:t>
       </w:r>
       <w:r>
         <w:t xml:space="preserve"> </w:t>
@@ -8420,7 +8420,7 @@
         <w:rPr>
           <w:rStyle w:val="VerbatimChar"/>
         </w:rPr>
-        <w:t xml:space="preserve">## Number of Measurements: 3400, Number Passed Filter: 3400</w:t>
+        <w:t xml:space="preserve">## Number of Measurements: 1700, Number Passed Filter: 1693</w:t>
       </w:r>
       <w:r>
         <w:br/>
@@ -29985,7 +29985,7 @@
       </w:r>
     </w:p>
     <w:bookmarkEnd w:id="37"/>
-    <w:bookmarkStart w:id="49" w:name="appendix-iii-excluded-managed-areas"/>
+    <w:bookmarkStart w:id="58" w:name="appendix-iii-excluded-managed-areas"/>
     <w:p>
       <w:pPr>
         <w:pStyle w:val="Heading1"/>
@@ -31814,9 +31814,387 @@
           </wp:inline>
         </w:drawing>
       </w:r>
+      <w:r>
+        <w:drawing>
+          <wp:inline>
+            <wp:extent cx="5334000" cy="2667000"/>
+            <wp:effectExtent b="0" l="0" r="0" t="0"/>
+            <wp:docPr descr="" title="" id="1" name="Picture"/>
+            <a:graphic>
+              <a:graphicData uri="http://schemas.openxmlformats.org/drawingml/2006/picture">
+                <pic:pic>
+                  <pic:nvPicPr>
+                    <pic:cNvPr descr="C:\Users\jepanzik\Box\R%20Projects\SEACAR_Panzik\WQ_Discrete\reports\by_parameter\WC_Discrete_Salinity_Lab_All_files/figure-html/Scatter_Excluded-12.png" id="0" name="Picture"/>
+                    <pic:cNvPicPr>
+                      <a:picLocks noChangeArrowheads="1" noChangeAspect="1"/>
+                    </pic:cNvPicPr>
+                  </pic:nvPicPr>
+                  <pic:blipFill>
+                    <a:blip r:embed="rId49"/>
+                    <a:stretch>
+                      <a:fillRect/>
+                    </a:stretch>
+                  </pic:blipFill>
+                  <pic:spPr bwMode="auto">
+                    <a:xfrm>
+                      <a:off x="0" y="0"/>
+                      <a:ext cx="5334000" cy="2667000"/>
+                    </a:xfrm>
+                    <a:prstGeom prst="rect">
+                      <a:avLst/>
+                    </a:prstGeom>
+                    <a:noFill/>
+                    <a:ln w="9525">
+                      <a:noFill/>
+                      <a:headEnd/>
+                      <a:tailEnd/>
+                    </a:ln>
+                  </pic:spPr>
+                </pic:pic>
+              </a:graphicData>
+            </a:graphic>
+          </wp:inline>
+        </w:drawing>
+      </w:r>
+      <w:r>
+        <w:drawing>
+          <wp:inline>
+            <wp:extent cx="5334000" cy="2667000"/>
+            <wp:effectExtent b="0" l="0" r="0" t="0"/>
+            <wp:docPr descr="" title="" id="1" name="Picture"/>
+            <a:graphic>
+              <a:graphicData uri="http://schemas.openxmlformats.org/drawingml/2006/picture">
+                <pic:pic>
+                  <pic:nvPicPr>
+                    <pic:cNvPr descr="C:\Users\jepanzik\Box\R%20Projects\SEACAR_Panzik\WQ_Discrete\reports\by_parameter\WC_Discrete_Salinity_Lab_All_files/figure-html/Scatter_Excluded-13.png" id="0" name="Picture"/>
+                    <pic:cNvPicPr>
+                      <a:picLocks noChangeArrowheads="1" noChangeAspect="1"/>
+                    </pic:cNvPicPr>
+                  </pic:nvPicPr>
+                  <pic:blipFill>
+                    <a:blip r:embed="rId50"/>
+                    <a:stretch>
+                      <a:fillRect/>
+                    </a:stretch>
+                  </pic:blipFill>
+                  <pic:spPr bwMode="auto">
+                    <a:xfrm>
+                      <a:off x="0" y="0"/>
+                      <a:ext cx="5334000" cy="2667000"/>
+                    </a:xfrm>
+                    <a:prstGeom prst="rect">
+                      <a:avLst/>
+                    </a:prstGeom>
+                    <a:noFill/>
+                    <a:ln w="9525">
+                      <a:noFill/>
+                      <a:headEnd/>
+                      <a:tailEnd/>
+                    </a:ln>
+                  </pic:spPr>
+                </pic:pic>
+              </a:graphicData>
+            </a:graphic>
+          </wp:inline>
+        </w:drawing>
+      </w:r>
+      <w:r>
+        <w:drawing>
+          <wp:inline>
+            <wp:extent cx="5334000" cy="2667000"/>
+            <wp:effectExtent b="0" l="0" r="0" t="0"/>
+            <wp:docPr descr="" title="" id="1" name="Picture"/>
+            <a:graphic>
+              <a:graphicData uri="http://schemas.openxmlformats.org/drawingml/2006/picture">
+                <pic:pic>
+                  <pic:nvPicPr>
+                    <pic:cNvPr descr="C:\Users\jepanzik\Box\R%20Projects\SEACAR_Panzik\WQ_Discrete\reports\by_parameter\WC_Discrete_Salinity_Lab_All_files/figure-html/Scatter_Excluded-14.png" id="0" name="Picture"/>
+                    <pic:cNvPicPr>
+                      <a:picLocks noChangeArrowheads="1" noChangeAspect="1"/>
+                    </pic:cNvPicPr>
+                  </pic:nvPicPr>
+                  <pic:blipFill>
+                    <a:blip r:embed="rId51"/>
+                    <a:stretch>
+                      <a:fillRect/>
+                    </a:stretch>
+                  </pic:blipFill>
+                  <pic:spPr bwMode="auto">
+                    <a:xfrm>
+                      <a:off x="0" y="0"/>
+                      <a:ext cx="5334000" cy="2667000"/>
+                    </a:xfrm>
+                    <a:prstGeom prst="rect">
+                      <a:avLst/>
+                    </a:prstGeom>
+                    <a:noFill/>
+                    <a:ln w="9525">
+                      <a:noFill/>
+                      <a:headEnd/>
+                      <a:tailEnd/>
+                    </a:ln>
+                  </pic:spPr>
+                </pic:pic>
+              </a:graphicData>
+            </a:graphic>
+          </wp:inline>
+        </w:drawing>
+      </w:r>
+      <w:r>
+        <w:drawing>
+          <wp:inline>
+            <wp:extent cx="5334000" cy="2667000"/>
+            <wp:effectExtent b="0" l="0" r="0" t="0"/>
+            <wp:docPr descr="" title="" id="1" name="Picture"/>
+            <a:graphic>
+              <a:graphicData uri="http://schemas.openxmlformats.org/drawingml/2006/picture">
+                <pic:pic>
+                  <pic:nvPicPr>
+                    <pic:cNvPr descr="C:\Users\jepanzik\Box\R%20Projects\SEACAR_Panzik\WQ_Discrete\reports\by_parameter\WC_Discrete_Salinity_Lab_All_files/figure-html/Scatter_Excluded-15.png" id="0" name="Picture"/>
+                    <pic:cNvPicPr>
+                      <a:picLocks noChangeArrowheads="1" noChangeAspect="1"/>
+                    </pic:cNvPicPr>
+                  </pic:nvPicPr>
+                  <pic:blipFill>
+                    <a:blip r:embed="rId52"/>
+                    <a:stretch>
+                      <a:fillRect/>
+                    </a:stretch>
+                  </pic:blipFill>
+                  <pic:spPr bwMode="auto">
+                    <a:xfrm>
+                      <a:off x="0" y="0"/>
+                      <a:ext cx="5334000" cy="2667000"/>
+                    </a:xfrm>
+                    <a:prstGeom prst="rect">
+                      <a:avLst/>
+                    </a:prstGeom>
+                    <a:noFill/>
+                    <a:ln w="9525">
+                      <a:noFill/>
+                      <a:headEnd/>
+                      <a:tailEnd/>
+                    </a:ln>
+                  </pic:spPr>
+                </pic:pic>
+              </a:graphicData>
+            </a:graphic>
+          </wp:inline>
+        </w:drawing>
+      </w:r>
+      <w:r>
+        <w:drawing>
+          <wp:inline>
+            <wp:extent cx="5334000" cy="2667000"/>
+            <wp:effectExtent b="0" l="0" r="0" t="0"/>
+            <wp:docPr descr="" title="" id="1" name="Picture"/>
+            <a:graphic>
+              <a:graphicData uri="http://schemas.openxmlformats.org/drawingml/2006/picture">
+                <pic:pic>
+                  <pic:nvPicPr>
+                    <pic:cNvPr descr="C:\Users\jepanzik\Box\R%20Projects\SEACAR_Panzik\WQ_Discrete\reports\by_parameter\WC_Discrete_Salinity_Lab_All_files/figure-html/Scatter_Excluded-16.png" id="0" name="Picture"/>
+                    <pic:cNvPicPr>
+                      <a:picLocks noChangeArrowheads="1" noChangeAspect="1"/>
+                    </pic:cNvPicPr>
+                  </pic:nvPicPr>
+                  <pic:blipFill>
+                    <a:blip r:embed="rId53"/>
+                    <a:stretch>
+                      <a:fillRect/>
+                    </a:stretch>
+                  </pic:blipFill>
+                  <pic:spPr bwMode="auto">
+                    <a:xfrm>
+                      <a:off x="0" y="0"/>
+                      <a:ext cx="5334000" cy="2667000"/>
+                    </a:xfrm>
+                    <a:prstGeom prst="rect">
+                      <a:avLst/>
+                    </a:prstGeom>
+                    <a:noFill/>
+                    <a:ln w="9525">
+                      <a:noFill/>
+                      <a:headEnd/>
+                      <a:tailEnd/>
+                    </a:ln>
+                  </pic:spPr>
+                </pic:pic>
+              </a:graphicData>
+            </a:graphic>
+          </wp:inline>
+        </w:drawing>
+      </w:r>
+      <w:r>
+        <w:drawing>
+          <wp:inline>
+            <wp:extent cx="5334000" cy="2667000"/>
+            <wp:effectExtent b="0" l="0" r="0" t="0"/>
+            <wp:docPr descr="" title="" id="1" name="Picture"/>
+            <a:graphic>
+              <a:graphicData uri="http://schemas.openxmlformats.org/drawingml/2006/picture">
+                <pic:pic>
+                  <pic:nvPicPr>
+                    <pic:cNvPr descr="C:\Users\jepanzik\Box\R%20Projects\SEACAR_Panzik\WQ_Discrete\reports\by_parameter\WC_Discrete_Salinity_Lab_All_files/figure-html/Scatter_Excluded-17.png" id="0" name="Picture"/>
+                    <pic:cNvPicPr>
+                      <a:picLocks noChangeArrowheads="1" noChangeAspect="1"/>
+                    </pic:cNvPicPr>
+                  </pic:nvPicPr>
+                  <pic:blipFill>
+                    <a:blip r:embed="rId54"/>
+                    <a:stretch>
+                      <a:fillRect/>
+                    </a:stretch>
+                  </pic:blipFill>
+                  <pic:spPr bwMode="auto">
+                    <a:xfrm>
+                      <a:off x="0" y="0"/>
+                      <a:ext cx="5334000" cy="2667000"/>
+                    </a:xfrm>
+                    <a:prstGeom prst="rect">
+                      <a:avLst/>
+                    </a:prstGeom>
+                    <a:noFill/>
+                    <a:ln w="9525">
+                      <a:noFill/>
+                      <a:headEnd/>
+                      <a:tailEnd/>
+                    </a:ln>
+                  </pic:spPr>
+                </pic:pic>
+              </a:graphicData>
+            </a:graphic>
+          </wp:inline>
+        </w:drawing>
+      </w:r>
+      <w:r>
+        <w:drawing>
+          <wp:inline>
+            <wp:extent cx="5334000" cy="2667000"/>
+            <wp:effectExtent b="0" l="0" r="0" t="0"/>
+            <wp:docPr descr="" title="" id="1" name="Picture"/>
+            <a:graphic>
+              <a:graphicData uri="http://schemas.openxmlformats.org/drawingml/2006/picture">
+                <pic:pic>
+                  <pic:nvPicPr>
+                    <pic:cNvPr descr="C:\Users\jepanzik\Box\R%20Projects\SEACAR_Panzik\WQ_Discrete\reports\by_parameter\WC_Discrete_Salinity_Lab_All_files/figure-html/Scatter_Excluded-18.png" id="0" name="Picture"/>
+                    <pic:cNvPicPr>
+                      <a:picLocks noChangeArrowheads="1" noChangeAspect="1"/>
+                    </pic:cNvPicPr>
+                  </pic:nvPicPr>
+                  <pic:blipFill>
+                    <a:blip r:embed="rId55"/>
+                    <a:stretch>
+                      <a:fillRect/>
+                    </a:stretch>
+                  </pic:blipFill>
+                  <pic:spPr bwMode="auto">
+                    <a:xfrm>
+                      <a:off x="0" y="0"/>
+                      <a:ext cx="5334000" cy="2667000"/>
+                    </a:xfrm>
+                    <a:prstGeom prst="rect">
+                      <a:avLst/>
+                    </a:prstGeom>
+                    <a:noFill/>
+                    <a:ln w="9525">
+                      <a:noFill/>
+                      <a:headEnd/>
+                      <a:tailEnd/>
+                    </a:ln>
+                  </pic:spPr>
+                </pic:pic>
+              </a:graphicData>
+            </a:graphic>
+          </wp:inline>
+        </w:drawing>
+      </w:r>
+      <w:r>
+        <w:drawing>
+          <wp:inline>
+            <wp:extent cx="5334000" cy="2667000"/>
+            <wp:effectExtent b="0" l="0" r="0" t="0"/>
+            <wp:docPr descr="" title="" id="1" name="Picture"/>
+            <a:graphic>
+              <a:graphicData uri="http://schemas.openxmlformats.org/drawingml/2006/picture">
+                <pic:pic>
+                  <pic:nvPicPr>
+                    <pic:cNvPr descr="C:\Users\jepanzik\Box\R%20Projects\SEACAR_Panzik\WQ_Discrete\reports\by_parameter\WC_Discrete_Salinity_Lab_All_files/figure-html/Scatter_Excluded-19.png" id="0" name="Picture"/>
+                    <pic:cNvPicPr>
+                      <a:picLocks noChangeArrowheads="1" noChangeAspect="1"/>
+                    </pic:cNvPicPr>
+                  </pic:nvPicPr>
+                  <pic:blipFill>
+                    <a:blip r:embed="rId56"/>
+                    <a:stretch>
+                      <a:fillRect/>
+                    </a:stretch>
+                  </pic:blipFill>
+                  <pic:spPr bwMode="auto">
+                    <a:xfrm>
+                      <a:off x="0" y="0"/>
+                      <a:ext cx="5334000" cy="2667000"/>
+                    </a:xfrm>
+                    <a:prstGeom prst="rect">
+                      <a:avLst/>
+                    </a:prstGeom>
+                    <a:noFill/>
+                    <a:ln w="9525">
+                      <a:noFill/>
+                      <a:headEnd/>
+                      <a:tailEnd/>
+                    </a:ln>
+                  </pic:spPr>
+                </pic:pic>
+              </a:graphicData>
+            </a:graphic>
+          </wp:inline>
+        </w:drawing>
+      </w:r>
+      <w:r>
+        <w:drawing>
+          <wp:inline>
+            <wp:extent cx="5334000" cy="2667000"/>
+            <wp:effectExtent b="0" l="0" r="0" t="0"/>
+            <wp:docPr descr="" title="" id="1" name="Picture"/>
+            <a:graphic>
+              <a:graphicData uri="http://schemas.openxmlformats.org/drawingml/2006/picture">
+                <pic:pic>
+                  <pic:nvPicPr>
+                    <pic:cNvPr descr="C:\Users\jepanzik\Box\R%20Projects\SEACAR_Panzik\WQ_Discrete\reports\by_parameter\WC_Discrete_Salinity_Lab_All_files/figure-html/Scatter_Excluded-20.png" id="0" name="Picture"/>
+                    <pic:cNvPicPr>
+                      <a:picLocks noChangeArrowheads="1" noChangeAspect="1"/>
+                    </pic:cNvPicPr>
+                  </pic:nvPicPr>
+                  <pic:blipFill>
+                    <a:blip r:embed="rId57"/>
+                    <a:stretch>
+                      <a:fillRect/>
+                    </a:stretch>
+                  </pic:blipFill>
+                  <pic:spPr bwMode="auto">
+                    <a:xfrm>
+                      <a:off x="0" y="0"/>
+                      <a:ext cx="5334000" cy="2667000"/>
+                    </a:xfrm>
+                    <a:prstGeom prst="rect">
+                      <a:avLst/>
+                    </a:prstGeom>
+                    <a:noFill/>
+                    <a:ln w="9525">
+                      <a:noFill/>
+                      <a:headEnd/>
+                      <a:tailEnd/>
+                    </a:ln>
+                  </pic:spPr>
+                </pic:pic>
+              </a:graphicData>
+            </a:graphic>
+          </wp:inline>
+        </w:drawing>
+      </w:r>
     </w:p>
-    <w:bookmarkEnd w:id="49"/>
-    <w:bookmarkStart w:id="50" w:name="appendix-iv-managed-area-trendlines"/>
+    <w:bookmarkEnd w:id="58"/>
+    <w:bookmarkStart w:id="65" w:name="appendix-iv-managed-area-trendlines"/>
     <w:p>
       <w:pPr>
         <w:pStyle w:val="Heading1"/>
@@ -34159,23 +34537,285 @@
         <w:pStyle w:val="FirstParagraph"/>
       </w:pPr>
       <w:r>
-        <w:t xml:space="preserve">[1]</w:t>
-      </w:r>
-      <w:r>
-        <w:t xml:space="preserve"> </w:t>
-      </w:r>
-      <w:r>
-        <w:t xml:space="preserve">“</w:t>
-      </w:r>
-      <w:r>
-        <w:t xml:space="preserve">There are no managed areas that qualify.</w:t>
-      </w:r>
-      <w:r>
-        <w:t xml:space="preserve">”</w:t>
+        <w:drawing>
+          <wp:inline>
+            <wp:extent cx="5334000" cy="4800600"/>
+            <wp:effectExtent b="0" l="0" r="0" t="0"/>
+            <wp:docPr descr="" title="" id="1" name="Picture"/>
+            <a:graphic>
+              <a:graphicData uri="http://schemas.openxmlformats.org/drawingml/2006/picture">
+                <pic:pic>
+                  <pic:nvPicPr>
+                    <pic:cNvPr descr="C:\Users\jepanzik\Box\R%20Projects\SEACAR_Panzik\WQ_Discrete\reports\by_parameter\WC_Discrete_Salinity_Lab_All_files/figure-html/Trendlines_ManagedArea-1.png" id="0" name="Picture"/>
+                    <pic:cNvPicPr>
+                      <a:picLocks noChangeArrowheads="1" noChangeAspect="1"/>
+                    </pic:cNvPicPr>
+                  </pic:nvPicPr>
+                  <pic:blipFill>
+                    <a:blip r:embed="rId59"/>
+                    <a:stretch>
+                      <a:fillRect/>
+                    </a:stretch>
+                  </pic:blipFill>
+                  <pic:spPr bwMode="auto">
+                    <a:xfrm>
+                      <a:off x="0" y="0"/>
+                      <a:ext cx="5334000" cy="4800600"/>
+                    </a:xfrm>
+                    <a:prstGeom prst="rect">
+                      <a:avLst/>
+                    </a:prstGeom>
+                    <a:noFill/>
+                    <a:ln w="9525">
+                      <a:noFill/>
+                      <a:headEnd/>
+                      <a:tailEnd/>
+                    </a:ln>
+                  </pic:spPr>
+                </pic:pic>
+              </a:graphicData>
+            </a:graphic>
+          </wp:inline>
+        </w:drawing>
       </w:r>
     </w:p>
-    <w:bookmarkEnd w:id="50"/>
-    <w:bookmarkStart w:id="51" w:name="X4a068c1a99815d8144379271f7d384d24daacf0"/>
+    <w:p>
+      <w:pPr>
+        <w:pStyle w:val="BodyText"/>
+      </w:pPr>
+      <w:r>
+        <w:drawing>
+          <wp:inline>
+            <wp:extent cx="5334000" cy="4800600"/>
+            <wp:effectExtent b="0" l="0" r="0" t="0"/>
+            <wp:docPr descr="" title="" id="1" name="Picture"/>
+            <a:graphic>
+              <a:graphicData uri="http://schemas.openxmlformats.org/drawingml/2006/picture">
+                <pic:pic>
+                  <pic:nvPicPr>
+                    <pic:cNvPr descr="C:\Users\jepanzik\Box\R%20Projects\SEACAR_Panzik\WQ_Discrete\reports\by_parameter\WC_Discrete_Salinity_Lab_All_files/figure-html/Trendlines_ManagedArea-2.png" id="0" name="Picture"/>
+                    <pic:cNvPicPr>
+                      <a:picLocks noChangeArrowheads="1" noChangeAspect="1"/>
+                    </pic:cNvPicPr>
+                  </pic:nvPicPr>
+                  <pic:blipFill>
+                    <a:blip r:embed="rId60"/>
+                    <a:stretch>
+                      <a:fillRect/>
+                    </a:stretch>
+                  </pic:blipFill>
+                  <pic:spPr bwMode="auto">
+                    <a:xfrm>
+                      <a:off x="0" y="0"/>
+                      <a:ext cx="5334000" cy="4800600"/>
+                    </a:xfrm>
+                    <a:prstGeom prst="rect">
+                      <a:avLst/>
+                    </a:prstGeom>
+                    <a:noFill/>
+                    <a:ln w="9525">
+                      <a:noFill/>
+                      <a:headEnd/>
+                      <a:tailEnd/>
+                    </a:ln>
+                  </pic:spPr>
+                </pic:pic>
+              </a:graphicData>
+            </a:graphic>
+          </wp:inline>
+        </w:drawing>
+      </w:r>
+    </w:p>
+    <w:p>
+      <w:pPr>
+        <w:pStyle w:val="BodyText"/>
+      </w:pPr>
+      <w:r>
+        <w:drawing>
+          <wp:inline>
+            <wp:extent cx="5334000" cy="4800600"/>
+            <wp:effectExtent b="0" l="0" r="0" t="0"/>
+            <wp:docPr descr="" title="" id="1" name="Picture"/>
+            <a:graphic>
+              <a:graphicData uri="http://schemas.openxmlformats.org/drawingml/2006/picture">
+                <pic:pic>
+                  <pic:nvPicPr>
+                    <pic:cNvPr descr="C:\Users\jepanzik\Box\R%20Projects\SEACAR_Panzik\WQ_Discrete\reports\by_parameter\WC_Discrete_Salinity_Lab_All_files/figure-html/Trendlines_ManagedArea-3.png" id="0" name="Picture"/>
+                    <pic:cNvPicPr>
+                      <a:picLocks noChangeArrowheads="1" noChangeAspect="1"/>
+                    </pic:cNvPicPr>
+                  </pic:nvPicPr>
+                  <pic:blipFill>
+                    <a:blip r:embed="rId61"/>
+                    <a:stretch>
+                      <a:fillRect/>
+                    </a:stretch>
+                  </pic:blipFill>
+                  <pic:spPr bwMode="auto">
+                    <a:xfrm>
+                      <a:off x="0" y="0"/>
+                      <a:ext cx="5334000" cy="4800600"/>
+                    </a:xfrm>
+                    <a:prstGeom prst="rect">
+                      <a:avLst/>
+                    </a:prstGeom>
+                    <a:noFill/>
+                    <a:ln w="9525">
+                      <a:noFill/>
+                      <a:headEnd/>
+                      <a:tailEnd/>
+                    </a:ln>
+                  </pic:spPr>
+                </pic:pic>
+              </a:graphicData>
+            </a:graphic>
+          </wp:inline>
+        </w:drawing>
+      </w:r>
+    </w:p>
+    <w:p>
+      <w:pPr>
+        <w:pStyle w:val="BodyText"/>
+      </w:pPr>
+      <w:r>
+        <w:drawing>
+          <wp:inline>
+            <wp:extent cx="5334000" cy="4800600"/>
+            <wp:effectExtent b="0" l="0" r="0" t="0"/>
+            <wp:docPr descr="" title="" id="1" name="Picture"/>
+            <a:graphic>
+              <a:graphicData uri="http://schemas.openxmlformats.org/drawingml/2006/picture">
+                <pic:pic>
+                  <pic:nvPicPr>
+                    <pic:cNvPr descr="C:\Users\jepanzik\Box\R%20Projects\SEACAR_Panzik\WQ_Discrete\reports\by_parameter\WC_Discrete_Salinity_Lab_All_files/figure-html/Trendlines_ManagedArea-4.png" id="0" name="Picture"/>
+                    <pic:cNvPicPr>
+                      <a:picLocks noChangeArrowheads="1" noChangeAspect="1"/>
+                    </pic:cNvPicPr>
+                  </pic:nvPicPr>
+                  <pic:blipFill>
+                    <a:blip r:embed="rId62"/>
+                    <a:stretch>
+                      <a:fillRect/>
+                    </a:stretch>
+                  </pic:blipFill>
+                  <pic:spPr bwMode="auto">
+                    <a:xfrm>
+                      <a:off x="0" y="0"/>
+                      <a:ext cx="5334000" cy="4800600"/>
+                    </a:xfrm>
+                    <a:prstGeom prst="rect">
+                      <a:avLst/>
+                    </a:prstGeom>
+                    <a:noFill/>
+                    <a:ln w="9525">
+                      <a:noFill/>
+                      <a:headEnd/>
+                      <a:tailEnd/>
+                    </a:ln>
+                  </pic:spPr>
+                </pic:pic>
+              </a:graphicData>
+            </a:graphic>
+          </wp:inline>
+        </w:drawing>
+      </w:r>
+    </w:p>
+    <w:p>
+      <w:pPr>
+        <w:pStyle w:val="BodyText"/>
+      </w:pPr>
+      <w:r>
+        <w:drawing>
+          <wp:inline>
+            <wp:extent cx="5334000" cy="4800600"/>
+            <wp:effectExtent b="0" l="0" r="0" t="0"/>
+            <wp:docPr descr="" title="" id="1" name="Picture"/>
+            <a:graphic>
+              <a:graphicData uri="http://schemas.openxmlformats.org/drawingml/2006/picture">
+                <pic:pic>
+                  <pic:nvPicPr>
+                    <pic:cNvPr descr="C:\Users\jepanzik\Box\R%20Projects\SEACAR_Panzik\WQ_Discrete\reports\by_parameter\WC_Discrete_Salinity_Lab_All_files/figure-html/Trendlines_ManagedArea-5.png" id="0" name="Picture"/>
+                    <pic:cNvPicPr>
+                      <a:picLocks noChangeArrowheads="1" noChangeAspect="1"/>
+                    </pic:cNvPicPr>
+                  </pic:nvPicPr>
+                  <pic:blipFill>
+                    <a:blip r:embed="rId63"/>
+                    <a:stretch>
+                      <a:fillRect/>
+                    </a:stretch>
+                  </pic:blipFill>
+                  <pic:spPr bwMode="auto">
+                    <a:xfrm>
+                      <a:off x="0" y="0"/>
+                      <a:ext cx="5334000" cy="4800600"/>
+                    </a:xfrm>
+                    <a:prstGeom prst="rect">
+                      <a:avLst/>
+                    </a:prstGeom>
+                    <a:noFill/>
+                    <a:ln w="9525">
+                      <a:noFill/>
+                      <a:headEnd/>
+                      <a:tailEnd/>
+                    </a:ln>
+                  </pic:spPr>
+                </pic:pic>
+              </a:graphicData>
+            </a:graphic>
+          </wp:inline>
+        </w:drawing>
+      </w:r>
+    </w:p>
+    <w:p>
+      <w:pPr>
+        <w:pStyle w:val="BodyText"/>
+      </w:pPr>
+      <w:r>
+        <w:drawing>
+          <wp:inline>
+            <wp:extent cx="5334000" cy="4800600"/>
+            <wp:effectExtent b="0" l="0" r="0" t="0"/>
+            <wp:docPr descr="" title="" id="1" name="Picture"/>
+            <a:graphic>
+              <a:graphicData uri="http://schemas.openxmlformats.org/drawingml/2006/picture">
+                <pic:pic>
+                  <pic:nvPicPr>
+                    <pic:cNvPr descr="C:\Users\jepanzik\Box\R%20Projects\SEACAR_Panzik\WQ_Discrete\reports\by_parameter\WC_Discrete_Salinity_Lab_All_files/figure-html/Trendlines_ManagedArea-6.png" id="0" name="Picture"/>
+                    <pic:cNvPicPr>
+                      <a:picLocks noChangeArrowheads="1" noChangeAspect="1"/>
+                    </pic:cNvPicPr>
+                  </pic:nvPicPr>
+                  <pic:blipFill>
+                    <a:blip r:embed="rId64"/>
+                    <a:stretch>
+                      <a:fillRect/>
+                    </a:stretch>
+                  </pic:blipFill>
+                  <pic:spPr bwMode="auto">
+                    <a:xfrm>
+                      <a:off x="0" y="0"/>
+                      <a:ext cx="5334000" cy="4800600"/>
+                    </a:xfrm>
+                    <a:prstGeom prst="rect">
+                      <a:avLst/>
+                    </a:prstGeom>
+                    <a:noFill/>
+                    <a:ln w="9525">
+                      <a:noFill/>
+                      <a:headEnd/>
+                      <a:tailEnd/>
+                    </a:ln>
+                  </pic:spPr>
+                </pic:pic>
+              </a:graphicData>
+            </a:graphic>
+          </wp:inline>
+        </w:drawing>
+      </w:r>
+    </w:p>
+    <w:bookmarkEnd w:id="65"/>
+    <w:bookmarkStart w:id="84" w:name="X4a068c1a99815d8144379271f7d384d24daacf0"/>
     <w:p>
       <w:pPr>
         <w:pStyle w:val="Heading1"/>
@@ -42472,16 +43112,766 @@
     </w:p>
     <w:p>
       <w:pPr>
-        <w:pStyle w:val="SourceCode"/>
+        <w:pStyle w:val="FirstParagraph"/>
       </w:pPr>
       <w:r>
-        <w:rPr>
-          <w:rStyle w:val="VerbatimChar"/>
-        </w:rPr>
-        <w:t xml:space="preserve">## [1] "There are no managed areas that qualify."</w:t>
+        <w:drawing>
+          <wp:inline>
+            <wp:extent cx="5334000" cy="6400800"/>
+            <wp:effectExtent b="0" l="0" r="0" t="0"/>
+            <wp:docPr descr="" title="" id="1" name="Picture"/>
+            <a:graphic>
+              <a:graphicData uri="http://schemas.openxmlformats.org/drawingml/2006/picture">
+                <pic:pic>
+                  <pic:nvPicPr>
+                    <pic:cNvPr descr="C:\Users\jepanzik\Box\R%20Projects\SEACAR_Panzik\WQ_Discrete\reports\by_parameter\WC_Discrete_Salinity_Lab_All_files/figure-html/BoxPlots_ManagedArea-1.png" id="0" name="Picture"/>
+                    <pic:cNvPicPr>
+                      <a:picLocks noChangeArrowheads="1" noChangeAspect="1"/>
+                    </pic:cNvPicPr>
+                  </pic:nvPicPr>
+                  <pic:blipFill>
+                    <a:blip r:embed="rId66"/>
+                    <a:stretch>
+                      <a:fillRect/>
+                    </a:stretch>
+                  </pic:blipFill>
+                  <pic:spPr bwMode="auto">
+                    <a:xfrm>
+                      <a:off x="0" y="0"/>
+                      <a:ext cx="5334000" cy="6400800"/>
+                    </a:xfrm>
+                    <a:prstGeom prst="rect">
+                      <a:avLst/>
+                    </a:prstGeom>
+                    <a:noFill/>
+                    <a:ln w="9525">
+                      <a:noFill/>
+                      <a:headEnd/>
+                      <a:tailEnd/>
+                    </a:ln>
+                  </pic:spPr>
+                </pic:pic>
+              </a:graphicData>
+            </a:graphic>
+          </wp:inline>
+        </w:drawing>
+      </w:r>
+      <w:r>
+        <w:drawing>
+          <wp:inline>
+            <wp:extent cx="5334000" cy="6400800"/>
+            <wp:effectExtent b="0" l="0" r="0" t="0"/>
+            <wp:docPr descr="" title="" id="1" name="Picture"/>
+            <a:graphic>
+              <a:graphicData uri="http://schemas.openxmlformats.org/drawingml/2006/picture">
+                <pic:pic>
+                  <pic:nvPicPr>
+                    <pic:cNvPr descr="C:\Users\jepanzik\Box\R%20Projects\SEACAR_Panzik\WQ_Discrete\reports\by_parameter\WC_Discrete_Salinity_Lab_All_files/figure-html/BoxPlots_ManagedArea-2.png" id="0" name="Picture"/>
+                    <pic:cNvPicPr>
+                      <a:picLocks noChangeArrowheads="1" noChangeAspect="1"/>
+                    </pic:cNvPicPr>
+                  </pic:nvPicPr>
+                  <pic:blipFill>
+                    <a:blip r:embed="rId67"/>
+                    <a:stretch>
+                      <a:fillRect/>
+                    </a:stretch>
+                  </pic:blipFill>
+                  <pic:spPr bwMode="auto">
+                    <a:xfrm>
+                      <a:off x="0" y="0"/>
+                      <a:ext cx="5334000" cy="6400800"/>
+                    </a:xfrm>
+                    <a:prstGeom prst="rect">
+                      <a:avLst/>
+                    </a:prstGeom>
+                    <a:noFill/>
+                    <a:ln w="9525">
+                      <a:noFill/>
+                      <a:headEnd/>
+                      <a:tailEnd/>
+                    </a:ln>
+                  </pic:spPr>
+                </pic:pic>
+              </a:graphicData>
+            </a:graphic>
+          </wp:inline>
+        </w:drawing>
+      </w:r>
+      <w:r>
+        <w:drawing>
+          <wp:inline>
+            <wp:extent cx="5334000" cy="6400800"/>
+            <wp:effectExtent b="0" l="0" r="0" t="0"/>
+            <wp:docPr descr="" title="" id="1" name="Picture"/>
+            <a:graphic>
+              <a:graphicData uri="http://schemas.openxmlformats.org/drawingml/2006/picture">
+                <pic:pic>
+                  <pic:nvPicPr>
+                    <pic:cNvPr descr="C:\Users\jepanzik\Box\R%20Projects\SEACAR_Panzik\WQ_Discrete\reports\by_parameter\WC_Discrete_Salinity_Lab_All_files/figure-html/BoxPlots_ManagedArea-3.png" id="0" name="Picture"/>
+                    <pic:cNvPicPr>
+                      <a:picLocks noChangeArrowheads="1" noChangeAspect="1"/>
+                    </pic:cNvPicPr>
+                  </pic:nvPicPr>
+                  <pic:blipFill>
+                    <a:blip r:embed="rId68"/>
+                    <a:stretch>
+                      <a:fillRect/>
+                    </a:stretch>
+                  </pic:blipFill>
+                  <pic:spPr bwMode="auto">
+                    <a:xfrm>
+                      <a:off x="0" y="0"/>
+                      <a:ext cx="5334000" cy="6400800"/>
+                    </a:xfrm>
+                    <a:prstGeom prst="rect">
+                      <a:avLst/>
+                    </a:prstGeom>
+                    <a:noFill/>
+                    <a:ln w="9525">
+                      <a:noFill/>
+                      <a:headEnd/>
+                      <a:tailEnd/>
+                    </a:ln>
+                  </pic:spPr>
+                </pic:pic>
+              </a:graphicData>
+            </a:graphic>
+          </wp:inline>
+        </w:drawing>
+      </w:r>
+      <w:r>
+        <w:drawing>
+          <wp:inline>
+            <wp:extent cx="5334000" cy="6400800"/>
+            <wp:effectExtent b="0" l="0" r="0" t="0"/>
+            <wp:docPr descr="" title="" id="1" name="Picture"/>
+            <a:graphic>
+              <a:graphicData uri="http://schemas.openxmlformats.org/drawingml/2006/picture">
+                <pic:pic>
+                  <pic:nvPicPr>
+                    <pic:cNvPr descr="C:\Users\jepanzik\Box\R%20Projects\SEACAR_Panzik\WQ_Discrete\reports\by_parameter\WC_Discrete_Salinity_Lab_All_files/figure-html/BoxPlots_ManagedArea-4.png" id="0" name="Picture"/>
+                    <pic:cNvPicPr>
+                      <a:picLocks noChangeArrowheads="1" noChangeAspect="1"/>
+                    </pic:cNvPicPr>
+                  </pic:nvPicPr>
+                  <pic:blipFill>
+                    <a:blip r:embed="rId69"/>
+                    <a:stretch>
+                      <a:fillRect/>
+                    </a:stretch>
+                  </pic:blipFill>
+                  <pic:spPr bwMode="auto">
+                    <a:xfrm>
+                      <a:off x="0" y="0"/>
+                      <a:ext cx="5334000" cy="6400800"/>
+                    </a:xfrm>
+                    <a:prstGeom prst="rect">
+                      <a:avLst/>
+                    </a:prstGeom>
+                    <a:noFill/>
+                    <a:ln w="9525">
+                      <a:noFill/>
+                      <a:headEnd/>
+                      <a:tailEnd/>
+                    </a:ln>
+                  </pic:spPr>
+                </pic:pic>
+              </a:graphicData>
+            </a:graphic>
+          </wp:inline>
+        </w:drawing>
+      </w:r>
+      <w:r>
+        <w:drawing>
+          <wp:inline>
+            <wp:extent cx="5334000" cy="6400800"/>
+            <wp:effectExtent b="0" l="0" r="0" t="0"/>
+            <wp:docPr descr="" title="" id="1" name="Picture"/>
+            <a:graphic>
+              <a:graphicData uri="http://schemas.openxmlformats.org/drawingml/2006/picture">
+                <pic:pic>
+                  <pic:nvPicPr>
+                    <pic:cNvPr descr="C:\Users\jepanzik\Box\R%20Projects\SEACAR_Panzik\WQ_Discrete\reports\by_parameter\WC_Discrete_Salinity_Lab_All_files/figure-html/BoxPlots_ManagedArea-5.png" id="0" name="Picture"/>
+                    <pic:cNvPicPr>
+                      <a:picLocks noChangeArrowheads="1" noChangeAspect="1"/>
+                    </pic:cNvPicPr>
+                  </pic:nvPicPr>
+                  <pic:blipFill>
+                    <a:blip r:embed="rId70"/>
+                    <a:stretch>
+                      <a:fillRect/>
+                    </a:stretch>
+                  </pic:blipFill>
+                  <pic:spPr bwMode="auto">
+                    <a:xfrm>
+                      <a:off x="0" y="0"/>
+                      <a:ext cx="5334000" cy="6400800"/>
+                    </a:xfrm>
+                    <a:prstGeom prst="rect">
+                      <a:avLst/>
+                    </a:prstGeom>
+                    <a:noFill/>
+                    <a:ln w="9525">
+                      <a:noFill/>
+                      <a:headEnd/>
+                      <a:tailEnd/>
+                    </a:ln>
+                  </pic:spPr>
+                </pic:pic>
+              </a:graphicData>
+            </a:graphic>
+          </wp:inline>
+        </w:drawing>
+      </w:r>
+      <w:r>
+        <w:drawing>
+          <wp:inline>
+            <wp:extent cx="5334000" cy="6400800"/>
+            <wp:effectExtent b="0" l="0" r="0" t="0"/>
+            <wp:docPr descr="" title="" id="1" name="Picture"/>
+            <a:graphic>
+              <a:graphicData uri="http://schemas.openxmlformats.org/drawingml/2006/picture">
+                <pic:pic>
+                  <pic:nvPicPr>
+                    <pic:cNvPr descr="C:\Users\jepanzik\Box\R%20Projects\SEACAR_Panzik\WQ_Discrete\reports\by_parameter\WC_Discrete_Salinity_Lab_All_files/figure-html/BoxPlots_ManagedArea-6.png" id="0" name="Picture"/>
+                    <pic:cNvPicPr>
+                      <a:picLocks noChangeArrowheads="1" noChangeAspect="1"/>
+                    </pic:cNvPicPr>
+                  </pic:nvPicPr>
+                  <pic:blipFill>
+                    <a:blip r:embed="rId71"/>
+                    <a:stretch>
+                      <a:fillRect/>
+                    </a:stretch>
+                  </pic:blipFill>
+                  <pic:spPr bwMode="auto">
+                    <a:xfrm>
+                      <a:off x="0" y="0"/>
+                      <a:ext cx="5334000" cy="6400800"/>
+                    </a:xfrm>
+                    <a:prstGeom prst="rect">
+                      <a:avLst/>
+                    </a:prstGeom>
+                    <a:noFill/>
+                    <a:ln w="9525">
+                      <a:noFill/>
+                      <a:headEnd/>
+                      <a:tailEnd/>
+                    </a:ln>
+                  </pic:spPr>
+                </pic:pic>
+              </a:graphicData>
+            </a:graphic>
+          </wp:inline>
+        </w:drawing>
+      </w:r>
+      <w:r>
+        <w:drawing>
+          <wp:inline>
+            <wp:extent cx="5334000" cy="6400800"/>
+            <wp:effectExtent b="0" l="0" r="0" t="0"/>
+            <wp:docPr descr="" title="" id="1" name="Picture"/>
+            <a:graphic>
+              <a:graphicData uri="http://schemas.openxmlformats.org/drawingml/2006/picture">
+                <pic:pic>
+                  <pic:nvPicPr>
+                    <pic:cNvPr descr="C:\Users\jepanzik\Box\R%20Projects\SEACAR_Panzik\WQ_Discrete\reports\by_parameter\WC_Discrete_Salinity_Lab_All_files/figure-html/BoxPlots_ManagedArea-7.png" id="0" name="Picture"/>
+                    <pic:cNvPicPr>
+                      <a:picLocks noChangeArrowheads="1" noChangeAspect="1"/>
+                    </pic:cNvPicPr>
+                  </pic:nvPicPr>
+                  <pic:blipFill>
+                    <a:blip r:embed="rId72"/>
+                    <a:stretch>
+                      <a:fillRect/>
+                    </a:stretch>
+                  </pic:blipFill>
+                  <pic:spPr bwMode="auto">
+                    <a:xfrm>
+                      <a:off x="0" y="0"/>
+                      <a:ext cx="5334000" cy="6400800"/>
+                    </a:xfrm>
+                    <a:prstGeom prst="rect">
+                      <a:avLst/>
+                    </a:prstGeom>
+                    <a:noFill/>
+                    <a:ln w="9525">
+                      <a:noFill/>
+                      <a:headEnd/>
+                      <a:tailEnd/>
+                    </a:ln>
+                  </pic:spPr>
+                </pic:pic>
+              </a:graphicData>
+            </a:graphic>
+          </wp:inline>
+        </w:drawing>
+      </w:r>
+      <w:r>
+        <w:drawing>
+          <wp:inline>
+            <wp:extent cx="5334000" cy="6400800"/>
+            <wp:effectExtent b="0" l="0" r="0" t="0"/>
+            <wp:docPr descr="" title="" id="1" name="Picture"/>
+            <a:graphic>
+              <a:graphicData uri="http://schemas.openxmlformats.org/drawingml/2006/picture">
+                <pic:pic>
+                  <pic:nvPicPr>
+                    <pic:cNvPr descr="C:\Users\jepanzik\Box\R%20Projects\SEACAR_Panzik\WQ_Discrete\reports\by_parameter\WC_Discrete_Salinity_Lab_All_files/figure-html/BoxPlots_ManagedArea-8.png" id="0" name="Picture"/>
+                    <pic:cNvPicPr>
+                      <a:picLocks noChangeArrowheads="1" noChangeAspect="1"/>
+                    </pic:cNvPicPr>
+                  </pic:nvPicPr>
+                  <pic:blipFill>
+                    <a:blip r:embed="rId73"/>
+                    <a:stretch>
+                      <a:fillRect/>
+                    </a:stretch>
+                  </pic:blipFill>
+                  <pic:spPr bwMode="auto">
+                    <a:xfrm>
+                      <a:off x="0" y="0"/>
+                      <a:ext cx="5334000" cy="6400800"/>
+                    </a:xfrm>
+                    <a:prstGeom prst="rect">
+                      <a:avLst/>
+                    </a:prstGeom>
+                    <a:noFill/>
+                    <a:ln w="9525">
+                      <a:noFill/>
+                      <a:headEnd/>
+                      <a:tailEnd/>
+                    </a:ln>
+                  </pic:spPr>
+                </pic:pic>
+              </a:graphicData>
+            </a:graphic>
+          </wp:inline>
+        </w:drawing>
+      </w:r>
+      <w:r>
+        <w:drawing>
+          <wp:inline>
+            <wp:extent cx="5334000" cy="6400800"/>
+            <wp:effectExtent b="0" l="0" r="0" t="0"/>
+            <wp:docPr descr="" title="" id="1" name="Picture"/>
+            <a:graphic>
+              <a:graphicData uri="http://schemas.openxmlformats.org/drawingml/2006/picture">
+                <pic:pic>
+                  <pic:nvPicPr>
+                    <pic:cNvPr descr="C:\Users\jepanzik\Box\R%20Projects\SEACAR_Panzik\WQ_Discrete\reports\by_parameter\WC_Discrete_Salinity_Lab_All_files/figure-html/BoxPlots_ManagedArea-9.png" id="0" name="Picture"/>
+                    <pic:cNvPicPr>
+                      <a:picLocks noChangeArrowheads="1" noChangeAspect="1"/>
+                    </pic:cNvPicPr>
+                  </pic:nvPicPr>
+                  <pic:blipFill>
+                    <a:blip r:embed="rId74"/>
+                    <a:stretch>
+                      <a:fillRect/>
+                    </a:stretch>
+                  </pic:blipFill>
+                  <pic:spPr bwMode="auto">
+                    <a:xfrm>
+                      <a:off x="0" y="0"/>
+                      <a:ext cx="5334000" cy="6400800"/>
+                    </a:xfrm>
+                    <a:prstGeom prst="rect">
+                      <a:avLst/>
+                    </a:prstGeom>
+                    <a:noFill/>
+                    <a:ln w="9525">
+                      <a:noFill/>
+                      <a:headEnd/>
+                      <a:tailEnd/>
+                    </a:ln>
+                  </pic:spPr>
+                </pic:pic>
+              </a:graphicData>
+            </a:graphic>
+          </wp:inline>
+        </w:drawing>
+      </w:r>
+      <w:r>
+        <w:drawing>
+          <wp:inline>
+            <wp:extent cx="5334000" cy="6400800"/>
+            <wp:effectExtent b="0" l="0" r="0" t="0"/>
+            <wp:docPr descr="" title="" id="1" name="Picture"/>
+            <a:graphic>
+              <a:graphicData uri="http://schemas.openxmlformats.org/drawingml/2006/picture">
+                <pic:pic>
+                  <pic:nvPicPr>
+                    <pic:cNvPr descr="C:\Users\jepanzik\Box\R%20Projects\SEACAR_Panzik\WQ_Discrete\reports\by_parameter\WC_Discrete_Salinity_Lab_All_files/figure-html/BoxPlots_ManagedArea-10.png" id="0" name="Picture"/>
+                    <pic:cNvPicPr>
+                      <a:picLocks noChangeArrowheads="1" noChangeAspect="1"/>
+                    </pic:cNvPicPr>
+                  </pic:nvPicPr>
+                  <pic:blipFill>
+                    <a:blip r:embed="rId75"/>
+                    <a:stretch>
+                      <a:fillRect/>
+                    </a:stretch>
+                  </pic:blipFill>
+                  <pic:spPr bwMode="auto">
+                    <a:xfrm>
+                      <a:off x="0" y="0"/>
+                      <a:ext cx="5334000" cy="6400800"/>
+                    </a:xfrm>
+                    <a:prstGeom prst="rect">
+                      <a:avLst/>
+                    </a:prstGeom>
+                    <a:noFill/>
+                    <a:ln w="9525">
+                      <a:noFill/>
+                      <a:headEnd/>
+                      <a:tailEnd/>
+                    </a:ln>
+                  </pic:spPr>
+                </pic:pic>
+              </a:graphicData>
+            </a:graphic>
+          </wp:inline>
+        </w:drawing>
+      </w:r>
+      <w:r>
+        <w:drawing>
+          <wp:inline>
+            <wp:extent cx="5334000" cy="6400800"/>
+            <wp:effectExtent b="0" l="0" r="0" t="0"/>
+            <wp:docPr descr="" title="" id="1" name="Picture"/>
+            <a:graphic>
+              <a:graphicData uri="http://schemas.openxmlformats.org/drawingml/2006/picture">
+                <pic:pic>
+                  <pic:nvPicPr>
+                    <pic:cNvPr descr="C:\Users\jepanzik\Box\R%20Projects\SEACAR_Panzik\WQ_Discrete\reports\by_parameter\WC_Discrete_Salinity_Lab_All_files/figure-html/BoxPlots_ManagedArea-11.png" id="0" name="Picture"/>
+                    <pic:cNvPicPr>
+                      <a:picLocks noChangeArrowheads="1" noChangeAspect="1"/>
+                    </pic:cNvPicPr>
+                  </pic:nvPicPr>
+                  <pic:blipFill>
+                    <a:blip r:embed="rId76"/>
+                    <a:stretch>
+                      <a:fillRect/>
+                    </a:stretch>
+                  </pic:blipFill>
+                  <pic:spPr bwMode="auto">
+                    <a:xfrm>
+                      <a:off x="0" y="0"/>
+                      <a:ext cx="5334000" cy="6400800"/>
+                    </a:xfrm>
+                    <a:prstGeom prst="rect">
+                      <a:avLst/>
+                    </a:prstGeom>
+                    <a:noFill/>
+                    <a:ln w="9525">
+                      <a:noFill/>
+                      <a:headEnd/>
+                      <a:tailEnd/>
+                    </a:ln>
+                  </pic:spPr>
+                </pic:pic>
+              </a:graphicData>
+            </a:graphic>
+          </wp:inline>
+        </w:drawing>
+      </w:r>
+      <w:r>
+        <w:drawing>
+          <wp:inline>
+            <wp:extent cx="5334000" cy="6400800"/>
+            <wp:effectExtent b="0" l="0" r="0" t="0"/>
+            <wp:docPr descr="" title="" id="1" name="Picture"/>
+            <a:graphic>
+              <a:graphicData uri="http://schemas.openxmlformats.org/drawingml/2006/picture">
+                <pic:pic>
+                  <pic:nvPicPr>
+                    <pic:cNvPr descr="C:\Users\jepanzik\Box\R%20Projects\SEACAR_Panzik\WQ_Discrete\reports\by_parameter\WC_Discrete_Salinity_Lab_All_files/figure-html/BoxPlots_ManagedArea-12.png" id="0" name="Picture"/>
+                    <pic:cNvPicPr>
+                      <a:picLocks noChangeArrowheads="1" noChangeAspect="1"/>
+                    </pic:cNvPicPr>
+                  </pic:nvPicPr>
+                  <pic:blipFill>
+                    <a:blip r:embed="rId77"/>
+                    <a:stretch>
+                      <a:fillRect/>
+                    </a:stretch>
+                  </pic:blipFill>
+                  <pic:spPr bwMode="auto">
+                    <a:xfrm>
+                      <a:off x="0" y="0"/>
+                      <a:ext cx="5334000" cy="6400800"/>
+                    </a:xfrm>
+                    <a:prstGeom prst="rect">
+                      <a:avLst/>
+                    </a:prstGeom>
+                    <a:noFill/>
+                    <a:ln w="9525">
+                      <a:noFill/>
+                      <a:headEnd/>
+                      <a:tailEnd/>
+                    </a:ln>
+                  </pic:spPr>
+                </pic:pic>
+              </a:graphicData>
+            </a:graphic>
+          </wp:inline>
+        </w:drawing>
+      </w:r>
+      <w:r>
+        <w:drawing>
+          <wp:inline>
+            <wp:extent cx="5334000" cy="6400800"/>
+            <wp:effectExtent b="0" l="0" r="0" t="0"/>
+            <wp:docPr descr="" title="" id="1" name="Picture"/>
+            <a:graphic>
+              <a:graphicData uri="http://schemas.openxmlformats.org/drawingml/2006/picture">
+                <pic:pic>
+                  <pic:nvPicPr>
+                    <pic:cNvPr descr="C:\Users\jepanzik\Box\R%20Projects\SEACAR_Panzik\WQ_Discrete\reports\by_parameter\WC_Discrete_Salinity_Lab_All_files/figure-html/BoxPlots_ManagedArea-13.png" id="0" name="Picture"/>
+                    <pic:cNvPicPr>
+                      <a:picLocks noChangeArrowheads="1" noChangeAspect="1"/>
+                    </pic:cNvPicPr>
+                  </pic:nvPicPr>
+                  <pic:blipFill>
+                    <a:blip r:embed="rId78"/>
+                    <a:stretch>
+                      <a:fillRect/>
+                    </a:stretch>
+                  </pic:blipFill>
+                  <pic:spPr bwMode="auto">
+                    <a:xfrm>
+                      <a:off x="0" y="0"/>
+                      <a:ext cx="5334000" cy="6400800"/>
+                    </a:xfrm>
+                    <a:prstGeom prst="rect">
+                      <a:avLst/>
+                    </a:prstGeom>
+                    <a:noFill/>
+                    <a:ln w="9525">
+                      <a:noFill/>
+                      <a:headEnd/>
+                      <a:tailEnd/>
+                    </a:ln>
+                  </pic:spPr>
+                </pic:pic>
+              </a:graphicData>
+            </a:graphic>
+          </wp:inline>
+        </w:drawing>
+      </w:r>
+      <w:r>
+        <w:drawing>
+          <wp:inline>
+            <wp:extent cx="5334000" cy="6400800"/>
+            <wp:effectExtent b="0" l="0" r="0" t="0"/>
+            <wp:docPr descr="" title="" id="1" name="Picture"/>
+            <a:graphic>
+              <a:graphicData uri="http://schemas.openxmlformats.org/drawingml/2006/picture">
+                <pic:pic>
+                  <pic:nvPicPr>
+                    <pic:cNvPr descr="C:\Users\jepanzik\Box\R%20Projects\SEACAR_Panzik\WQ_Discrete\reports\by_parameter\WC_Discrete_Salinity_Lab_All_files/figure-html/BoxPlots_ManagedArea-14.png" id="0" name="Picture"/>
+                    <pic:cNvPicPr>
+                      <a:picLocks noChangeArrowheads="1" noChangeAspect="1"/>
+                    </pic:cNvPicPr>
+                  </pic:nvPicPr>
+                  <pic:blipFill>
+                    <a:blip r:embed="rId79"/>
+                    <a:stretch>
+                      <a:fillRect/>
+                    </a:stretch>
+                  </pic:blipFill>
+                  <pic:spPr bwMode="auto">
+                    <a:xfrm>
+                      <a:off x="0" y="0"/>
+                      <a:ext cx="5334000" cy="6400800"/>
+                    </a:xfrm>
+                    <a:prstGeom prst="rect">
+                      <a:avLst/>
+                    </a:prstGeom>
+                    <a:noFill/>
+                    <a:ln w="9525">
+                      <a:noFill/>
+                      <a:headEnd/>
+                      <a:tailEnd/>
+                    </a:ln>
+                  </pic:spPr>
+                </pic:pic>
+              </a:graphicData>
+            </a:graphic>
+          </wp:inline>
+        </w:drawing>
+      </w:r>
+      <w:r>
+        <w:drawing>
+          <wp:inline>
+            <wp:extent cx="5334000" cy="6400800"/>
+            <wp:effectExtent b="0" l="0" r="0" t="0"/>
+            <wp:docPr descr="" title="" id="1" name="Picture"/>
+            <a:graphic>
+              <a:graphicData uri="http://schemas.openxmlformats.org/drawingml/2006/picture">
+                <pic:pic>
+                  <pic:nvPicPr>
+                    <pic:cNvPr descr="C:\Users\jepanzik\Box\R%20Projects\SEACAR_Panzik\WQ_Discrete\reports\by_parameter\WC_Discrete_Salinity_Lab_All_files/figure-html/BoxPlots_ManagedArea-15.png" id="0" name="Picture"/>
+                    <pic:cNvPicPr>
+                      <a:picLocks noChangeArrowheads="1" noChangeAspect="1"/>
+                    </pic:cNvPicPr>
+                  </pic:nvPicPr>
+                  <pic:blipFill>
+                    <a:blip r:embed="rId80"/>
+                    <a:stretch>
+                      <a:fillRect/>
+                    </a:stretch>
+                  </pic:blipFill>
+                  <pic:spPr bwMode="auto">
+                    <a:xfrm>
+                      <a:off x="0" y="0"/>
+                      <a:ext cx="5334000" cy="6400800"/>
+                    </a:xfrm>
+                    <a:prstGeom prst="rect">
+                      <a:avLst/>
+                    </a:prstGeom>
+                    <a:noFill/>
+                    <a:ln w="9525">
+                      <a:noFill/>
+                      <a:headEnd/>
+                      <a:tailEnd/>
+                    </a:ln>
+                  </pic:spPr>
+                </pic:pic>
+              </a:graphicData>
+            </a:graphic>
+          </wp:inline>
+        </w:drawing>
+      </w:r>
+      <w:r>
+        <w:drawing>
+          <wp:inline>
+            <wp:extent cx="5334000" cy="6400800"/>
+            <wp:effectExtent b="0" l="0" r="0" t="0"/>
+            <wp:docPr descr="" title="" id="1" name="Picture"/>
+            <a:graphic>
+              <a:graphicData uri="http://schemas.openxmlformats.org/drawingml/2006/picture">
+                <pic:pic>
+                  <pic:nvPicPr>
+                    <pic:cNvPr descr="C:\Users\jepanzik\Box\R%20Projects\SEACAR_Panzik\WQ_Discrete\reports\by_parameter\WC_Discrete_Salinity_Lab_All_files/figure-html/BoxPlots_ManagedArea-16.png" id="0" name="Picture"/>
+                    <pic:cNvPicPr>
+                      <a:picLocks noChangeArrowheads="1" noChangeAspect="1"/>
+                    </pic:cNvPicPr>
+                  </pic:nvPicPr>
+                  <pic:blipFill>
+                    <a:blip r:embed="rId81"/>
+                    <a:stretch>
+                      <a:fillRect/>
+                    </a:stretch>
+                  </pic:blipFill>
+                  <pic:spPr bwMode="auto">
+                    <a:xfrm>
+                      <a:off x="0" y="0"/>
+                      <a:ext cx="5334000" cy="6400800"/>
+                    </a:xfrm>
+                    <a:prstGeom prst="rect">
+                      <a:avLst/>
+                    </a:prstGeom>
+                    <a:noFill/>
+                    <a:ln w="9525">
+                      <a:noFill/>
+                      <a:headEnd/>
+                      <a:tailEnd/>
+                    </a:ln>
+                  </pic:spPr>
+                </pic:pic>
+              </a:graphicData>
+            </a:graphic>
+          </wp:inline>
+        </w:drawing>
+      </w:r>
+      <w:r>
+        <w:drawing>
+          <wp:inline>
+            <wp:extent cx="5334000" cy="6400800"/>
+            <wp:effectExtent b="0" l="0" r="0" t="0"/>
+            <wp:docPr descr="" title="" id="1" name="Picture"/>
+            <a:graphic>
+              <a:graphicData uri="http://schemas.openxmlformats.org/drawingml/2006/picture">
+                <pic:pic>
+                  <pic:nvPicPr>
+                    <pic:cNvPr descr="C:\Users\jepanzik\Box\R%20Projects\SEACAR_Panzik\WQ_Discrete\reports\by_parameter\WC_Discrete_Salinity_Lab_All_files/figure-html/BoxPlots_ManagedArea-17.png" id="0" name="Picture"/>
+                    <pic:cNvPicPr>
+                      <a:picLocks noChangeArrowheads="1" noChangeAspect="1"/>
+                    </pic:cNvPicPr>
+                  </pic:nvPicPr>
+                  <pic:blipFill>
+                    <a:blip r:embed="rId82"/>
+                    <a:stretch>
+                      <a:fillRect/>
+                    </a:stretch>
+                  </pic:blipFill>
+                  <pic:spPr bwMode="auto">
+                    <a:xfrm>
+                      <a:off x="0" y="0"/>
+                      <a:ext cx="5334000" cy="6400800"/>
+                    </a:xfrm>
+                    <a:prstGeom prst="rect">
+                      <a:avLst/>
+                    </a:prstGeom>
+                    <a:noFill/>
+                    <a:ln w="9525">
+                      <a:noFill/>
+                      <a:headEnd/>
+                      <a:tailEnd/>
+                    </a:ln>
+                  </pic:spPr>
+                </pic:pic>
+              </a:graphicData>
+            </a:graphic>
+          </wp:inline>
+        </w:drawing>
+      </w:r>
+      <w:r>
+        <w:drawing>
+          <wp:inline>
+            <wp:extent cx="5334000" cy="6400800"/>
+            <wp:effectExtent b="0" l="0" r="0" t="0"/>
+            <wp:docPr descr="" title="" id="1" name="Picture"/>
+            <a:graphic>
+              <a:graphicData uri="http://schemas.openxmlformats.org/drawingml/2006/picture">
+                <pic:pic>
+                  <pic:nvPicPr>
+                    <pic:cNvPr descr="C:\Users\jepanzik\Box\R%20Projects\SEACAR_Panzik\WQ_Discrete\reports\by_parameter\WC_Discrete_Salinity_Lab_All_files/figure-html/BoxPlots_ManagedArea-18.png" id="0" name="Picture"/>
+                    <pic:cNvPicPr>
+                      <a:picLocks noChangeArrowheads="1" noChangeAspect="1"/>
+                    </pic:cNvPicPr>
+                  </pic:nvPicPr>
+                  <pic:blipFill>
+                    <a:blip r:embed="rId83"/>
+                    <a:stretch>
+                      <a:fillRect/>
+                    </a:stretch>
+                  </pic:blipFill>
+                  <pic:spPr bwMode="auto">
+                    <a:xfrm>
+                      <a:off x="0" y="0"/>
+                      <a:ext cx="5334000" cy="6400800"/>
+                    </a:xfrm>
+                    <a:prstGeom prst="rect">
+                      <a:avLst/>
+                    </a:prstGeom>
+                    <a:noFill/>
+                    <a:ln w="9525">
+                      <a:noFill/>
+                      <a:headEnd/>
+                      <a:tailEnd/>
+                    </a:ln>
+                  </pic:spPr>
+                </pic:pic>
+              </a:graphicData>
+            </a:graphic>
+          </wp:inline>
+        </w:drawing>
       </w:r>
     </w:p>
-    <w:bookmarkEnd w:id="51"/>
+    <w:bookmarkEnd w:id="84"/>
     <w:sectPr/>
   </w:body>
 </w:document>

</xml_diff>